<commit_message>
NCE L57 OpenSSL/在 Windows下用Visual Studio编译OpenSSL-1.1.0.docx
</commit_message>
<xml_diff>
--- a/IT/Cpp/OpenSSL/在 Windows下用Visual Studio编译OpenSSL-1.1.0.docx
+++ b/IT/Cpp/OpenSSL/在 Windows下用Visual Studio编译OpenSSL-1.1.0.docx
@@ -1905,6 +1905,9 @@
     <w:p>
       <w:pPr>
         <w:widowControl/>
+        <w:pBdr>
+          <w:bottom w:val="single" w:sz="6" w:space="1" w:color="auto"/>
+        </w:pBdr>
         <w:spacing w:before="100"/>
         <w:jc w:val="left"/>
         <w:rPr>
@@ -1954,6 +1957,376 @@
           <w:szCs w:val="13"/>
         </w:rPr>
         <w:t>中解密会失败。</w:t>
+      </w:r>
+    </w:p>
+    <w:p/>
+    <w:p>
+      <w:pPr>
+        <w:widowControl/>
+        <w:shd w:val="clear" w:color="auto" w:fill="FFFFFF"/>
+        <w:spacing w:before="100" w:after="100"/>
+        <w:jc w:val="left"/>
+        <w:rPr>
+          <w:rFonts w:ascii="微软雅黑" w:eastAsia="微软雅黑" w:hAnsi="微软雅黑" w:cs="宋体"/>
+          <w:color w:val="000000"/>
+          <w:kern w:val="0"/>
+          <w:sz w:val="15"/>
+          <w:szCs w:val="15"/>
+        </w:rPr>
+      </w:pPr>
+      <w:r>
+        <w:rPr>
+          <w:rFonts w:ascii="微软雅黑" w:eastAsia="微软雅黑" w:hAnsi="微软雅黑" w:cs="宋体" w:hint="eastAsia"/>
+          <w:color w:val="000000"/>
+          <w:kern w:val="0"/>
+          <w:sz w:val="15"/>
+          <w:szCs w:val="15"/>
+        </w:rPr>
+        <w:t>1. 生成原始 RSA私钥文件 private_key.pem</w:t>
+      </w:r>
+    </w:p>
+    <w:p>
+      <w:pPr>
+        <w:widowControl/>
+        <w:shd w:val="clear" w:color="auto" w:fill="F5F5F5"/>
+        <w:tabs>
+          <w:tab w:val="left" w:pos="916"/>
+          <w:tab w:val="left" w:pos="1832"/>
+          <w:tab w:val="left" w:pos="2748"/>
+          <w:tab w:val="left" w:pos="3664"/>
+          <w:tab w:val="left" w:pos="4580"/>
+          <w:tab w:val="left" w:pos="5496"/>
+          <w:tab w:val="left" w:pos="6412"/>
+          <w:tab w:val="left" w:pos="7328"/>
+          <w:tab w:val="left" w:pos="8244"/>
+          <w:tab w:val="left" w:pos="9160"/>
+          <w:tab w:val="left" w:pos="10076"/>
+          <w:tab w:val="left" w:pos="10992"/>
+          <w:tab w:val="left" w:pos="11908"/>
+          <w:tab w:val="left" w:pos="12824"/>
+          <w:tab w:val="left" w:pos="13740"/>
+          <w:tab w:val="left" w:pos="14656"/>
+        </w:tabs>
+        <w:jc w:val="left"/>
+        <w:rPr>
+          <w:rFonts w:ascii="宋体" w:eastAsia="宋体" w:hAnsi="宋体" w:cs="宋体" w:hint="eastAsia"/>
+          <w:color w:val="000000"/>
+          <w:kern w:val="0"/>
+          <w:sz w:val="24"/>
+          <w:szCs w:val="24"/>
+        </w:rPr>
+      </w:pPr>
+      <w:r>
+        <w:rPr>
+          <w:rFonts w:ascii="宋体" w:eastAsia="宋体" w:hAnsi="宋体" w:cs="宋体"/>
+          <w:color w:val="000000"/>
+          <w:kern w:val="0"/>
+          <w:sz w:val="24"/>
+          <w:szCs w:val="24"/>
+        </w:rPr>
+        <w:t>openssl genrsa -out private_key.pem 1024</w:t>
+      </w:r>
+    </w:p>
+    <w:p>
+      <w:pPr>
+        <w:widowControl/>
+        <w:shd w:val="clear" w:color="auto" w:fill="FFFFFF"/>
+        <w:spacing w:before="100" w:after="100"/>
+        <w:jc w:val="left"/>
+        <w:rPr>
+          <w:rFonts w:ascii="微软雅黑" w:eastAsia="微软雅黑" w:hAnsi="微软雅黑" w:cs="宋体"/>
+          <w:color w:val="000000"/>
+          <w:kern w:val="0"/>
+          <w:sz w:val="15"/>
+          <w:szCs w:val="15"/>
+        </w:rPr>
+      </w:pPr>
+      <w:r>
+        <w:rPr>
+          <w:rFonts w:ascii="微软雅黑" w:eastAsia="微软雅黑" w:hAnsi="微软雅黑" w:cs="宋体" w:hint="eastAsia"/>
+          <w:color w:val="000000"/>
+          <w:kern w:val="0"/>
+          <w:sz w:val="15"/>
+          <w:szCs w:val="15"/>
+        </w:rPr>
+        <w:t>2. 将原始 RSA私钥转换为 pkcs8格式</w:t>
+      </w:r>
+    </w:p>
+    <w:p>
+      <w:pPr>
+        <w:widowControl/>
+        <w:shd w:val="clear" w:color="auto" w:fill="F5F5F5"/>
+        <w:tabs>
+          <w:tab w:val="left" w:pos="916"/>
+          <w:tab w:val="left" w:pos="1832"/>
+          <w:tab w:val="left" w:pos="2748"/>
+          <w:tab w:val="left" w:pos="3664"/>
+          <w:tab w:val="left" w:pos="4580"/>
+          <w:tab w:val="left" w:pos="5496"/>
+          <w:tab w:val="left" w:pos="6412"/>
+          <w:tab w:val="left" w:pos="7328"/>
+          <w:tab w:val="left" w:pos="8244"/>
+          <w:tab w:val="left" w:pos="9160"/>
+          <w:tab w:val="left" w:pos="10076"/>
+          <w:tab w:val="left" w:pos="10992"/>
+          <w:tab w:val="left" w:pos="11908"/>
+          <w:tab w:val="left" w:pos="12824"/>
+          <w:tab w:val="left" w:pos="13740"/>
+          <w:tab w:val="left" w:pos="14656"/>
+        </w:tabs>
+        <w:jc w:val="left"/>
+        <w:rPr>
+          <w:rFonts w:ascii="宋体" w:eastAsia="宋体" w:hAnsi="宋体" w:cs="宋体" w:hint="eastAsia"/>
+          <w:color w:val="000000"/>
+          <w:kern w:val="0"/>
+          <w:sz w:val="24"/>
+          <w:szCs w:val="24"/>
+        </w:rPr>
+      </w:pPr>
+      <w:r>
+        <w:rPr>
+          <w:rFonts w:ascii="宋体" w:eastAsia="宋体" w:hAnsi="宋体" w:cs="宋体"/>
+          <w:color w:val="000000"/>
+          <w:kern w:val="0"/>
+          <w:sz w:val="24"/>
+          <w:szCs w:val="24"/>
+        </w:rPr>
+        <w:t>openssl pkcs8 -topk8 -inform PEM -in private_key.pem -outform PEM -nocrypt -out rsa_private_key.pem</w:t>
+      </w:r>
+    </w:p>
+    <w:p>
+      <w:pPr>
+        <w:widowControl/>
+        <w:shd w:val="clear" w:color="auto" w:fill="FFFFFF"/>
+        <w:spacing w:before="100" w:after="100"/>
+        <w:jc w:val="left"/>
+        <w:rPr>
+          <w:rFonts w:ascii="微软雅黑" w:eastAsia="微软雅黑" w:hAnsi="微软雅黑" w:cs="宋体"/>
+          <w:color w:val="000000"/>
+          <w:kern w:val="0"/>
+          <w:sz w:val="15"/>
+          <w:szCs w:val="15"/>
+        </w:rPr>
+      </w:pPr>
+      <w:r>
+        <w:rPr>
+          <w:rFonts w:ascii="微软雅黑" w:eastAsia="微软雅黑" w:hAnsi="微软雅黑" w:cs="宋体" w:hint="eastAsia"/>
+          <w:color w:val="000000"/>
+          <w:kern w:val="0"/>
+          <w:sz w:val="15"/>
+          <w:szCs w:val="15"/>
+        </w:rPr>
+        <w:t>3. 生成 RSA公钥 rsa_public_key.pem</w:t>
+      </w:r>
+    </w:p>
+    <w:p>
+      <w:pPr>
+        <w:widowControl/>
+        <w:shd w:val="clear" w:color="auto" w:fill="F5F5F5"/>
+        <w:tabs>
+          <w:tab w:val="left" w:pos="916"/>
+          <w:tab w:val="left" w:pos="1832"/>
+          <w:tab w:val="left" w:pos="2748"/>
+          <w:tab w:val="left" w:pos="3664"/>
+          <w:tab w:val="left" w:pos="4580"/>
+          <w:tab w:val="left" w:pos="5496"/>
+          <w:tab w:val="left" w:pos="6412"/>
+          <w:tab w:val="left" w:pos="7328"/>
+          <w:tab w:val="left" w:pos="8244"/>
+          <w:tab w:val="left" w:pos="9160"/>
+          <w:tab w:val="left" w:pos="10076"/>
+          <w:tab w:val="left" w:pos="10992"/>
+          <w:tab w:val="left" w:pos="11908"/>
+          <w:tab w:val="left" w:pos="12824"/>
+          <w:tab w:val="left" w:pos="13740"/>
+          <w:tab w:val="left" w:pos="14656"/>
+        </w:tabs>
+        <w:jc w:val="left"/>
+        <w:rPr>
+          <w:rFonts w:ascii="宋体" w:eastAsia="宋体" w:hAnsi="宋体" w:cs="宋体" w:hint="eastAsia"/>
+          <w:color w:val="000000"/>
+          <w:kern w:val="0"/>
+          <w:sz w:val="24"/>
+          <w:szCs w:val="24"/>
+        </w:rPr>
+      </w:pPr>
+      <w:r>
+        <w:rPr>
+          <w:rFonts w:ascii="宋体" w:eastAsia="宋体" w:hAnsi="宋体" w:cs="宋体"/>
+          <w:color w:val="000000"/>
+          <w:kern w:val="0"/>
+          <w:sz w:val="24"/>
+          <w:szCs w:val="24"/>
+        </w:rPr>
+        <w:t>openssl rsa -in private_key.pem -pubout -out rsa_public_key.crt</w:t>
+      </w:r>
+    </w:p>
+    <w:p>
+      <w:pPr>
+        <w:widowControl/>
+        <w:shd w:val="clear" w:color="auto" w:fill="FFFFFF"/>
+        <w:spacing w:before="100" w:after="100"/>
+        <w:jc w:val="left"/>
+        <w:rPr>
+          <w:rFonts w:ascii="微软雅黑" w:eastAsia="微软雅黑" w:hAnsi="微软雅黑" w:cs="宋体"/>
+          <w:color w:val="000000"/>
+          <w:kern w:val="0"/>
+          <w:sz w:val="15"/>
+          <w:szCs w:val="15"/>
+        </w:rPr>
+      </w:pPr>
+      <w:r>
+        <w:rPr>
+          <w:rFonts w:ascii="微软雅黑" w:eastAsia="微软雅黑" w:hAnsi="微软雅黑" w:cs="宋体" w:hint="eastAsia"/>
+          <w:color w:val="000000"/>
+          <w:kern w:val="0"/>
+          <w:sz w:val="15"/>
+          <w:szCs w:val="15"/>
+        </w:rPr>
+        <w:lastRenderedPageBreak/>
+        <w:t>4. 从公钥 rsa_public_key.pem 获取十六进制的公钥（第一段16进制字符串）</w:t>
+      </w:r>
+    </w:p>
+    <w:p>
+      <w:pPr>
+        <w:widowControl/>
+        <w:shd w:val="clear" w:color="auto" w:fill="F5F5F5"/>
+        <w:tabs>
+          <w:tab w:val="left" w:pos="916"/>
+          <w:tab w:val="left" w:pos="1832"/>
+          <w:tab w:val="left" w:pos="2748"/>
+          <w:tab w:val="left" w:pos="3664"/>
+          <w:tab w:val="left" w:pos="4580"/>
+          <w:tab w:val="left" w:pos="5496"/>
+          <w:tab w:val="left" w:pos="6412"/>
+          <w:tab w:val="left" w:pos="7328"/>
+          <w:tab w:val="left" w:pos="8244"/>
+          <w:tab w:val="left" w:pos="9160"/>
+          <w:tab w:val="left" w:pos="10076"/>
+          <w:tab w:val="left" w:pos="10992"/>
+          <w:tab w:val="left" w:pos="11908"/>
+          <w:tab w:val="left" w:pos="12824"/>
+          <w:tab w:val="left" w:pos="13740"/>
+          <w:tab w:val="left" w:pos="14656"/>
+        </w:tabs>
+        <w:jc w:val="left"/>
+        <w:rPr>
+          <w:rFonts w:ascii="宋体" w:eastAsia="宋体" w:hAnsi="宋体" w:cs="宋体" w:hint="eastAsia"/>
+          <w:color w:val="000000"/>
+          <w:kern w:val="0"/>
+          <w:sz w:val="24"/>
+          <w:szCs w:val="24"/>
+        </w:rPr>
+      </w:pPr>
+      <w:r>
+        <w:rPr>
+          <w:rFonts w:ascii="宋体" w:eastAsia="宋体" w:hAnsi="宋体" w:cs="宋体"/>
+          <w:color w:val="000000"/>
+          <w:kern w:val="0"/>
+          <w:sz w:val="24"/>
+          <w:szCs w:val="24"/>
+        </w:rPr>
+        <w:t>openssl asn1parse -out temp.ans -i -inform PEM&lt;private_key.pem</w:t>
+      </w:r>
+    </w:p>
+    <w:p>
+      <w:pPr>
+        <w:widowControl/>
+        <w:shd w:val="clear" w:color="auto" w:fill="FFFFFF"/>
+        <w:spacing w:before="100" w:after="100"/>
+        <w:jc w:val="left"/>
+        <w:rPr>
+          <w:rFonts w:ascii="微软雅黑" w:eastAsia="微软雅黑" w:hAnsi="微软雅黑" w:cs="宋体"/>
+          <w:color w:val="000000"/>
+          <w:kern w:val="0"/>
+          <w:sz w:val="15"/>
+          <w:szCs w:val="15"/>
+        </w:rPr>
+      </w:pPr>
+      <w:r>
+        <w:rPr>
+          <w:rFonts w:ascii="微软雅黑" w:eastAsia="微软雅黑" w:hAnsi="微软雅黑" w:cs="宋体" w:hint="eastAsia"/>
+          <w:color w:val="000000"/>
+          <w:kern w:val="0"/>
+          <w:sz w:val="15"/>
+          <w:szCs w:val="15"/>
+        </w:rPr>
+        <w:t>最终获取文件列表:</w:t>
+      </w:r>
+    </w:p>
+    <w:p>
+      <w:pPr>
+        <w:widowControl/>
+        <w:shd w:val="clear" w:color="auto" w:fill="FFFFFF"/>
+        <w:spacing w:before="100" w:after="100"/>
+        <w:jc w:val="left"/>
+        <w:rPr>
+          <w:rFonts w:ascii="微软雅黑" w:eastAsia="微软雅黑" w:hAnsi="微软雅黑" w:cs="宋体" w:hint="eastAsia"/>
+          <w:color w:val="000000"/>
+          <w:kern w:val="0"/>
+          <w:sz w:val="15"/>
+          <w:szCs w:val="15"/>
+        </w:rPr>
+      </w:pPr>
+      <w:r>
+        <w:rPr>
+          <w:rFonts w:ascii="微软雅黑" w:eastAsia="微软雅黑" w:hAnsi="微软雅黑" w:cs="宋体" w:hint="eastAsia"/>
+          <w:color w:val="000000"/>
+          <w:kern w:val="0"/>
+          <w:sz w:val="15"/>
+          <w:szCs w:val="15"/>
+        </w:rPr>
+        <w:t>rsa_private_key.pem</w:t>
+      </w:r>
+    </w:p>
+    <w:p>
+      <w:pPr>
+        <w:widowControl/>
+        <w:shd w:val="clear" w:color="auto" w:fill="FFFFFF"/>
+        <w:spacing w:before="100" w:after="100"/>
+        <w:jc w:val="left"/>
+        <w:rPr>
+          <w:rFonts w:ascii="微软雅黑" w:eastAsia="微软雅黑" w:hAnsi="微软雅黑" w:cs="宋体" w:hint="eastAsia"/>
+          <w:color w:val="000000"/>
+          <w:kern w:val="0"/>
+          <w:sz w:val="15"/>
+          <w:szCs w:val="15"/>
+        </w:rPr>
+      </w:pPr>
+      <w:r>
+        <w:rPr>
+          <w:rFonts w:ascii="微软雅黑" w:eastAsia="微软雅黑" w:hAnsi="微软雅黑" w:cs="宋体" w:hint="eastAsia"/>
+          <w:color w:val="000000"/>
+          <w:kern w:val="0"/>
+          <w:sz w:val="15"/>
+          <w:szCs w:val="15"/>
+        </w:rPr>
+        <w:t>rsa_public_key.crt</w:t>
+      </w:r>
+    </w:p>
+    <w:p>
+      <w:pPr>
+        <w:widowControl/>
+        <w:shd w:val="clear" w:color="auto" w:fill="FFFFFF"/>
+        <w:spacing w:before="100" w:after="100"/>
+        <w:jc w:val="left"/>
+        <w:rPr>
+          <w:rFonts w:ascii="微软雅黑" w:eastAsia="微软雅黑" w:hAnsi="微软雅黑" w:cs="宋体" w:hint="eastAsia"/>
+          <w:color w:val="000000"/>
+          <w:kern w:val="0"/>
+          <w:sz w:val="15"/>
+          <w:szCs w:val="15"/>
+        </w:rPr>
+      </w:pPr>
+      <w:r>
+        <w:rPr>
+          <w:rFonts w:ascii="微软雅黑" w:eastAsia="微软雅黑" w:hAnsi="微软雅黑" w:cs="宋体" w:hint="eastAsia"/>
+          <w:color w:val="000000"/>
+          <w:kern w:val="0"/>
+          <w:sz w:val="15"/>
+          <w:szCs w:val="15"/>
+        </w:rPr>
+        <w:t>16进制公钥字符串用于js端加密</w:t>
       </w:r>
     </w:p>
     <w:p/>
@@ -2161,6 +2534,7 @@
   <w:style w:type="paragraph" w:default="1" w:styleId="a">
     <w:name w:val="Normal"/>
     <w:qFormat/>
+    <w:rsid w:val="005B363D"/>
     <w:pPr>
       <w:widowControl w:val="0"/>
       <w:jc w:val="both"/>
@@ -2331,6 +2705,57 @@
       <w:szCs w:val="24"/>
     </w:rPr>
   </w:style>
+  <w:style w:type="paragraph" w:styleId="HTML">
+    <w:name w:val="HTML Preformatted"/>
+    <w:basedOn w:val="a"/>
+    <w:link w:val="HTMLChar"/>
+    <w:uiPriority w:val="99"/>
+    <w:semiHidden/>
+    <w:unhideWhenUsed/>
+    <w:rsid w:val="00F1322E"/>
+    <w:pPr>
+      <w:widowControl/>
+      <w:tabs>
+        <w:tab w:val="left" w:pos="916"/>
+        <w:tab w:val="left" w:pos="1832"/>
+        <w:tab w:val="left" w:pos="2748"/>
+        <w:tab w:val="left" w:pos="3664"/>
+        <w:tab w:val="left" w:pos="4580"/>
+        <w:tab w:val="left" w:pos="5496"/>
+        <w:tab w:val="left" w:pos="6412"/>
+        <w:tab w:val="left" w:pos="7328"/>
+        <w:tab w:val="left" w:pos="8244"/>
+        <w:tab w:val="left" w:pos="9160"/>
+        <w:tab w:val="left" w:pos="10076"/>
+        <w:tab w:val="left" w:pos="10992"/>
+        <w:tab w:val="left" w:pos="11908"/>
+        <w:tab w:val="left" w:pos="12824"/>
+        <w:tab w:val="left" w:pos="13740"/>
+        <w:tab w:val="left" w:pos="14656"/>
+      </w:tabs>
+      <w:jc w:val="left"/>
+    </w:pPr>
+    <w:rPr>
+      <w:rFonts w:ascii="宋体" w:eastAsia="宋体" w:hAnsi="宋体" w:cs="宋体"/>
+      <w:kern w:val="0"/>
+      <w:sz w:val="24"/>
+      <w:szCs w:val="24"/>
+    </w:rPr>
+  </w:style>
+  <w:style w:type="character" w:customStyle="1" w:styleId="HTMLChar">
+    <w:name w:val="HTML 预设格式 Char"/>
+    <w:basedOn w:val="a0"/>
+    <w:link w:val="HTML"/>
+    <w:uiPriority w:val="99"/>
+    <w:semiHidden/>
+    <w:rsid w:val="00F1322E"/>
+    <w:rPr>
+      <w:rFonts w:ascii="宋体" w:eastAsia="宋体" w:hAnsi="宋体" w:cs="宋体"/>
+      <w:kern w:val="0"/>
+      <w:sz w:val="24"/>
+      <w:szCs w:val="24"/>
+    </w:rPr>
+  </w:style>
 </w:styles>
 </file>
 
@@ -2342,7 +2767,7 @@
         <a:sysClr val="windowText" lastClr="000000"/>
       </a:dk1>
       <a:lt1>
-        <a:sysClr val="window" lastClr="FFFEF2"/>
+        <a:sysClr val="window" lastClr="FFFFFF"/>
       </a:lt1>
       <a:dk2>
         <a:srgbClr val="1F497D"/>

</xml_diff>